<commit_message>
Update Fichier Word Role
</commit_message>
<xml_diff>
--- a/Matériel/E-306-XCL01-RolesDansUnGroupe.docx
+++ b/Matériel/E-306-XCL01-RolesDansUnGroupe.docx
@@ -1393,7 +1393,367 @@
               <w:rPr>
                 <w:rFonts w:ascii="Century Gothic" w:hAnsi="Century Gothic"/>
               </w:rPr>
-              <w:t>O</w:t>
+              <w:t>Je ne sais pas</w:t>
+            </w:r>
+          </w:p>
+        </w:tc>
+      </w:tr>
+      <w:tr>
+        <w:trPr>
+          <w:trHeight w:val="1247"/>
+        </w:trPr>
+        <w:tc>
+          <w:tcPr>
+            <w:tcW w:w="2534" w:type="dxa"/>
+          </w:tcPr>
+          <w:p>
+            <w:pPr>
+              <w:ind w:left="34" w:right="132"/>
+              <w:rPr>
+                <w:rFonts w:ascii="Century Gothic" w:hAnsi="Century Gothic"/>
+                <w:sz w:val="22"/>
+              </w:rPr>
+            </w:pPr>
+            <w:r>
+              <w:rPr>
+                <w:rFonts w:ascii="Century Gothic" w:hAnsi="Century Gothic"/>
+                <w:sz w:val="22"/>
+              </w:rPr>
+              <w:t>Diplomate (RI)</w:t>
+            </w:r>
+            <w:r>
+              <w:rPr>
+                <w:rFonts w:ascii="Century Gothic" w:hAnsi="Century Gothic"/>
+                <w:sz w:val="22"/>
+              </w:rPr>
+              <w:t>Non</w:t>
+            </w:r>
+          </w:p>
+        </w:tc>
+        <w:tc>
+          <w:tcPr>
+            <w:tcW w:w="4085" w:type="dxa"/>
+            <w:shd w:val="clear" w:color="auto" w:fill="auto"/>
+          </w:tcPr>
+          <w:p>
+            <w:pPr>
+              <w:jc w:val="both"/>
+              <w:rPr>
+                <w:rFonts w:ascii="Century Gothic" w:hAnsi="Century Gothic"/>
+              </w:rPr>
+            </w:pPr>
+            <w:r>
+              <w:rPr>
+                <w:rFonts w:ascii="Century Gothic" w:hAnsi="Century Gothic"/>
+              </w:rPr>
+              <w:t>Je suis pas très communicatif étant timide</w:t>
+            </w:r>
+          </w:p>
+        </w:tc>
+        <w:tc>
+          <w:tcPr>
+            <w:tcW w:w="4085" w:type="dxa"/>
+          </w:tcPr>
+          <w:p>
+            <w:pPr>
+              <w:jc w:val="both"/>
+              <w:rPr>
+                <w:rFonts w:ascii="Century Gothic" w:hAnsi="Century Gothic"/>
+              </w:rPr>
+            </w:pPr>
+            <w:r>
+              <w:rPr>
+                <w:rFonts w:ascii="Century Gothic" w:hAnsi="Century Gothic"/>
+              </w:rPr>
+              <w:t>Non car elle n’est pas très bavarde avec tout le monde et pas démonstratif</w:t>
+            </w:r>
+          </w:p>
+        </w:tc>
+      </w:tr>
+      <w:tr>
+        <w:trPr>
+          <w:trHeight w:val="1247"/>
+        </w:trPr>
+        <w:tc>
+          <w:tcPr>
+            <w:tcW w:w="2534" w:type="dxa"/>
+          </w:tcPr>
+          <w:p>
+            <w:pPr>
+              <w:ind w:left="34" w:right="132"/>
+              <w:rPr>
+                <w:rFonts w:ascii="Century Gothic" w:hAnsi="Century Gothic"/>
+                <w:sz w:val="22"/>
+              </w:rPr>
+            </w:pPr>
+            <w:r>
+              <w:rPr>
+                <w:rFonts w:ascii="Century Gothic" w:hAnsi="Century Gothic"/>
+                <w:sz w:val="22"/>
+              </w:rPr>
+              <w:t>Coordinateur (CO)</w:t>
+            </w:r>
+            <w:r>
+              <w:rPr>
+                <w:rFonts w:ascii="Century Gothic" w:hAnsi="Century Gothic"/>
+                <w:sz w:val="22"/>
+              </w:rPr>
+              <w:t>Oui</w:t>
+            </w:r>
+          </w:p>
+        </w:tc>
+        <w:tc>
+          <w:tcPr>
+            <w:tcW w:w="4085" w:type="dxa"/>
+            <w:shd w:val="clear" w:color="auto" w:fill="auto"/>
+          </w:tcPr>
+          <w:p>
+            <w:pPr>
+              <w:jc w:val="both"/>
+              <w:rPr>
+                <w:rFonts w:ascii="Century Gothic" w:hAnsi="Century Gothic"/>
+              </w:rPr>
+            </w:pPr>
+            <w:r>
+              <w:rPr>
+                <w:rFonts w:ascii="Century Gothic" w:hAnsi="Century Gothic"/>
+              </w:rPr>
+              <w:t>Cela me correspond car je me réparti bien le travail et je suis très droit avec le but transmis</w:t>
+            </w:r>
+          </w:p>
+        </w:tc>
+        <w:tc>
+          <w:tcPr>
+            <w:tcW w:w="4085" w:type="dxa"/>
+          </w:tcPr>
+          <w:p>
+            <w:pPr>
+              <w:jc w:val="both"/>
+              <w:rPr>
+                <w:rFonts w:ascii="Century Gothic" w:hAnsi="Century Gothic"/>
+              </w:rPr>
+            </w:pPr>
+            <w:r>
+              <w:rPr>
+                <w:rFonts w:ascii="Century Gothic" w:hAnsi="Century Gothic"/>
+              </w:rPr>
+              <w:t>Je ne sais pas</w:t>
+            </w:r>
+          </w:p>
+        </w:tc>
+      </w:tr>
+      <w:tr>
+        <w:trPr>
+          <w:trHeight w:val="1247"/>
+        </w:trPr>
+        <w:tc>
+          <w:tcPr>
+            <w:tcW w:w="2534" w:type="dxa"/>
+          </w:tcPr>
+          <w:p>
+            <w:pPr>
+              <w:ind w:left="34" w:right="132"/>
+              <w:rPr>
+                <w:rFonts w:ascii="Century Gothic" w:hAnsi="Century Gothic"/>
+                <w:sz w:val="22"/>
+              </w:rPr>
+            </w:pPr>
+            <w:r>
+              <w:rPr>
+                <w:rFonts w:ascii="Century Gothic" w:hAnsi="Century Gothic"/>
+                <w:sz w:val="22"/>
+              </w:rPr>
+              <w:t>Provocateur (SH)</w:t>
+            </w:r>
+            <w:r>
+              <w:rPr>
+                <w:rFonts w:ascii="Century Gothic" w:hAnsi="Century Gothic"/>
+                <w:sz w:val="22"/>
+              </w:rPr>
+              <w:t>Oui</w:t>
+            </w:r>
+          </w:p>
+        </w:tc>
+        <w:tc>
+          <w:tcPr>
+            <w:tcW w:w="4085" w:type="dxa"/>
+            <w:shd w:val="clear" w:color="auto" w:fill="auto"/>
+          </w:tcPr>
+          <w:p>
+            <w:pPr>
+              <w:jc w:val="both"/>
+              <w:rPr>
+                <w:rFonts w:ascii="Century Gothic" w:hAnsi="Century Gothic"/>
+              </w:rPr>
+            </w:pPr>
+            <w:r>
+              <w:rPr>
+                <w:rFonts w:ascii="Century Gothic" w:hAnsi="Century Gothic"/>
+              </w:rPr>
+              <w:t>Je suis très compétitif et je me mets souvent des challenges dans mes tâches pour les rendre plus dynamique</w:t>
+            </w:r>
+          </w:p>
+        </w:tc>
+        <w:tc>
+          <w:tcPr>
+            <w:tcW w:w="4085" w:type="dxa"/>
+          </w:tcPr>
+          <w:p>
+            <w:pPr>
+              <w:jc w:val="both"/>
+              <w:rPr>
+                <w:rFonts w:ascii="Century Gothic" w:hAnsi="Century Gothic"/>
+              </w:rPr>
+            </w:pPr>
+            <w:r>
+              <w:rPr>
+                <w:rFonts w:ascii="Century Gothic" w:hAnsi="Century Gothic"/>
+              </w:rPr>
+              <w:t>Je ne la voie pas dynamique en cours ni en sport dû moins</w:t>
+            </w:r>
+          </w:p>
+        </w:tc>
+      </w:tr>
+      <w:tr>
+        <w:trPr>
+          <w:trHeight w:val="1247"/>
+        </w:trPr>
+        <w:tc>
+          <w:tcPr>
+            <w:tcW w:w="2534" w:type="dxa"/>
+          </w:tcPr>
+          <w:p>
+            <w:pPr>
+              <w:ind w:left="34" w:right="132"/>
+              <w:rPr>
+                <w:rFonts w:ascii="Century Gothic" w:hAnsi="Century Gothic"/>
+                <w:sz w:val="22"/>
+              </w:rPr>
+            </w:pPr>
+            <w:r>
+              <w:rPr>
+                <w:rFonts w:ascii="Century Gothic" w:hAnsi="Century Gothic"/>
+                <w:sz w:val="22"/>
+              </w:rPr>
+              <w:t>Contrôleur (ME)</w:t>
+            </w:r>
+            <w:r>
+              <w:rPr>
+                <w:rFonts w:ascii="Century Gothic" w:hAnsi="Century Gothic"/>
+                <w:sz w:val="22"/>
+              </w:rPr>
+              <w:t>~</w:t>
+            </w:r>
+          </w:p>
+        </w:tc>
+        <w:tc>
+          <w:tcPr>
+            <w:tcW w:w="4085" w:type="dxa"/>
+            <w:shd w:val="clear" w:color="auto" w:fill="auto"/>
+          </w:tcPr>
+          <w:p>
+            <w:pPr>
+              <w:jc w:val="both"/>
+              <w:rPr>
+                <w:rFonts w:ascii="Century Gothic" w:hAnsi="Century Gothic"/>
+              </w:rPr>
+            </w:pPr>
+            <w:r>
+              <w:rPr>
+                <w:rFonts w:ascii="Century Gothic" w:hAnsi="Century Gothic"/>
+              </w:rPr>
+              <w:t>Cela dépend surtout du projet mais c’est le cas parfois pour des rapports, dissertations</w:t>
+            </w:r>
+          </w:p>
+        </w:tc>
+        <w:tc>
+          <w:tcPr>
+            <w:tcW w:w="4085" w:type="dxa"/>
+          </w:tcPr>
+          <w:p>
+            <w:pPr>
+              <w:jc w:val="both"/>
+              <w:rPr>
+                <w:rFonts w:ascii="Century Gothic" w:hAnsi="Century Gothic"/>
+              </w:rPr>
+            </w:pPr>
+            <w:r>
+              <w:rPr>
+                <w:rFonts w:ascii="Century Gothic" w:hAnsi="Century Gothic"/>
+              </w:rPr>
+              <w:t>Je ne sais pas</w:t>
+            </w:r>
+          </w:p>
+        </w:tc>
+      </w:tr>
+      <w:tr>
+        <w:trPr>
+          <w:trHeight w:val="1247"/>
+        </w:trPr>
+        <w:tc>
+          <w:tcPr>
+            <w:tcW w:w="2534" w:type="dxa"/>
+          </w:tcPr>
+          <w:p>
+            <w:pPr>
+              <w:ind w:left="34" w:right="132"/>
+              <w:rPr>
+                <w:rFonts w:ascii="Century Gothic" w:hAnsi="Century Gothic"/>
+                <w:sz w:val="22"/>
+              </w:rPr>
+            </w:pPr>
+            <w:r>
+              <w:rPr>
+                <w:rFonts w:ascii="Century Gothic" w:hAnsi="Century Gothic"/>
+                <w:sz w:val="22"/>
+              </w:rPr>
+              <w:t>Collaborateur (TW)</w:t>
+            </w:r>
+            <w:r>
+              <w:rPr>
+                <w:rFonts w:ascii="Century Gothic" w:hAnsi="Century Gothic"/>
+                <w:sz w:val="22"/>
+              </w:rPr>
+              <w:t>Non</w:t>
+            </w:r>
+          </w:p>
+        </w:tc>
+        <w:tc>
+          <w:tcPr>
+            <w:tcW w:w="4085" w:type="dxa"/>
+            <w:shd w:val="clear" w:color="auto" w:fill="auto"/>
+          </w:tcPr>
+          <w:p>
+            <w:pPr>
+              <w:jc w:val="both"/>
+              <w:rPr>
+                <w:rFonts w:ascii="Century Gothic" w:hAnsi="Century Gothic"/>
+              </w:rPr>
+            </w:pPr>
+            <w:r>
+              <w:rPr>
+                <w:rFonts w:ascii="Century Gothic" w:hAnsi="Century Gothic"/>
+              </w:rPr>
+              <w:t>Je préfère si je sais mieux le faire, et si je pense pouvoir le faire tout seul c’est préférable que d’avoir un coéquipier quitte à prendre plus de temps</w:t>
+            </w:r>
+          </w:p>
+        </w:tc>
+        <w:tc>
+          <w:tcPr>
+            <w:tcW w:w="4085" w:type="dxa"/>
+          </w:tcPr>
+          <w:p>
+            <w:pPr>
+              <w:jc w:val="both"/>
+              <w:rPr>
+                <w:rFonts w:ascii="Century Gothic" w:hAnsi="Century Gothic"/>
+              </w:rPr>
+            </w:pPr>
+            <w:r>
+              <w:rPr>
+                <w:rFonts w:ascii="Century Gothic" w:hAnsi="Century Gothic"/>
+              </w:rPr>
+              <w:t>Elle m’a l’air coopératif avec certain camarades donc je dirais oui pour cette raison.</w:t>
             </w:r>
             <w:bookmarkStart w:id="0" w:name="_GoBack"/>
             <w:bookmarkEnd w:id="0"/>
@@ -1421,14 +1781,14 @@
                 <w:rFonts w:ascii="Century Gothic" w:hAnsi="Century Gothic"/>
                 <w:sz w:val="22"/>
               </w:rPr>
-              <w:t>Diplomate (RI)</w:t>
-            </w:r>
-            <w:r>
-              <w:rPr>
-                <w:rFonts w:ascii="Century Gothic" w:hAnsi="Century Gothic"/>
-                <w:sz w:val="22"/>
-              </w:rPr>
-              <w:t>Non</w:t>
+              <w:t>Réalisateur (IM)</w:t>
+            </w:r>
+            <w:r>
+              <w:rPr>
+                <w:rFonts w:ascii="Century Gothic" w:hAnsi="Century Gothic"/>
+                <w:sz w:val="22"/>
+              </w:rPr>
+              <w:t>Oui</w:t>
             </w:r>
           </w:p>
         </w:tc>
@@ -1448,7 +1808,7 @@
               <w:rPr>
                 <w:rFonts w:ascii="Century Gothic" w:hAnsi="Century Gothic"/>
               </w:rPr>
-              <w:t>Je suis pas très communicatif étant timide</w:t>
+              <w:t>Je suis discipliné dans le travail donné et donne le meilleur aperçu donné par mon interlocuteur</w:t>
             </w:r>
           </w:p>
         </w:tc>
@@ -1467,7 +1827,13 @@
               <w:rPr>
                 <w:rFonts w:ascii="Century Gothic" w:hAnsi="Century Gothic"/>
               </w:rPr>
-              <w:t>N</w:t>
+              <w:t>O</w:t>
+            </w:r>
+            <w:r>
+              <w:rPr>
+                <w:rFonts w:ascii="Century Gothic" w:hAnsi="Century Gothic"/>
+              </w:rPr>
+              <w:t>ui mais rien à dire là-dessus</w:t>
             </w:r>
           </w:p>
         </w:tc>
@@ -1493,14 +1859,14 @@
                 <w:rFonts w:ascii="Century Gothic" w:hAnsi="Century Gothic"/>
                 <w:sz w:val="22"/>
               </w:rPr>
-              <w:t>Coordinateur (CO)</w:t>
-            </w:r>
-            <w:r>
-              <w:rPr>
-                <w:rFonts w:ascii="Century Gothic" w:hAnsi="Century Gothic"/>
-                <w:sz w:val="22"/>
-              </w:rPr>
-              <w:t>Oui</w:t>
+              <w:t>Perfectionniste (CF)</w:t>
+            </w:r>
+            <w:r>
+              <w:rPr>
+                <w:rFonts w:ascii="Century Gothic" w:hAnsi="Century Gothic"/>
+                <w:sz w:val="22"/>
+              </w:rPr>
+              <w:t>Non</w:t>
             </w:r>
           </w:p>
         </w:tc>
@@ -1520,7 +1886,7 @@
               <w:rPr>
                 <w:rFonts w:ascii="Century Gothic" w:hAnsi="Century Gothic"/>
               </w:rPr>
-              <w:t>Cela me correspond car je me réparti bien le travail et je suis très droit avec le but transmis</w:t>
+              <w:t>Je ne respecte pas le délai si cela peut sembler mieux pour moi et pour le travail à accomplir mais si le temps devient une nécessiter cela peut changer</w:t>
             </w:r>
           </w:p>
         </w:tc>
@@ -1540,6 +1906,12 @@
                 <w:rFonts w:ascii="Century Gothic" w:hAnsi="Century Gothic"/>
               </w:rPr>
               <w:t>O</w:t>
+            </w:r>
+            <w:r>
+              <w:rPr>
+                <w:rFonts w:ascii="Century Gothic" w:hAnsi="Century Gothic"/>
+              </w:rPr>
+              <w:t xml:space="preserve">ui elle m’a l’air méticuleuse dans son travail pour fournir des documents proprement </w:t>
             </w:r>
           </w:p>
         </w:tc>
@@ -1565,14 +1937,15 @@
                 <w:rFonts w:ascii="Century Gothic" w:hAnsi="Century Gothic"/>
                 <w:sz w:val="22"/>
               </w:rPr>
-              <w:t>Provocateur (SH)</w:t>
-            </w:r>
-            <w:r>
-              <w:rPr>
-                <w:rFonts w:ascii="Century Gothic" w:hAnsi="Century Gothic"/>
-                <w:sz w:val="22"/>
-              </w:rPr>
-              <w:t>Oui</w:t>
+              <w:lastRenderedPageBreak/>
+              <w:t xml:space="preserve">Spécialiste </w:t>
+            </w:r>
+            <w:r>
+              <w:rPr>
+                <w:rFonts w:ascii="Century Gothic" w:hAnsi="Century Gothic"/>
+                <w:sz w:val="22"/>
+              </w:rPr>
+              <w:t>Non</w:t>
             </w:r>
           </w:p>
         </w:tc>
@@ -1592,7 +1965,7 @@
               <w:rPr>
                 <w:rFonts w:ascii="Century Gothic" w:hAnsi="Century Gothic"/>
               </w:rPr>
-              <w:t>Je suis très compétitif et je me mets souvent des challenges dans mes tâches pour les rendre plus dynamique</w:t>
+              <w:t>Pas de connaissance à fournir</w:t>
             </w:r>
           </w:p>
         </w:tc>
@@ -1611,363 +1984,8 @@
               <w:rPr>
                 <w:rFonts w:ascii="Century Gothic" w:hAnsi="Century Gothic"/>
               </w:rPr>
-              <w:t>N</w:t>
-            </w:r>
-          </w:p>
-        </w:tc>
-      </w:tr>
-      <w:tr>
-        <w:trPr>
-          <w:trHeight w:val="1247"/>
-        </w:trPr>
-        <w:tc>
-          <w:tcPr>
-            <w:tcW w:w="2534" w:type="dxa"/>
-          </w:tcPr>
-          <w:p>
-            <w:pPr>
-              <w:ind w:left="34" w:right="132"/>
-              <w:rPr>
-                <w:rFonts w:ascii="Century Gothic" w:hAnsi="Century Gothic"/>
-                <w:sz w:val="22"/>
-              </w:rPr>
-            </w:pPr>
-            <w:r>
-              <w:rPr>
-                <w:rFonts w:ascii="Century Gothic" w:hAnsi="Century Gothic"/>
-                <w:sz w:val="22"/>
-              </w:rPr>
-              <w:t>Contrôleur (ME)</w:t>
-            </w:r>
-            <w:r>
-              <w:rPr>
-                <w:rFonts w:ascii="Century Gothic" w:hAnsi="Century Gothic"/>
-                <w:sz w:val="22"/>
-              </w:rPr>
-              <w:t>~</w:t>
-            </w:r>
-          </w:p>
-        </w:tc>
-        <w:tc>
-          <w:tcPr>
-            <w:tcW w:w="4085" w:type="dxa"/>
-            <w:shd w:val="clear" w:color="auto" w:fill="auto"/>
-          </w:tcPr>
-          <w:p>
-            <w:pPr>
-              <w:jc w:val="both"/>
-              <w:rPr>
-                <w:rFonts w:ascii="Century Gothic" w:hAnsi="Century Gothic"/>
-              </w:rPr>
-            </w:pPr>
-            <w:r>
-              <w:rPr>
-                <w:rFonts w:ascii="Century Gothic" w:hAnsi="Century Gothic"/>
-              </w:rPr>
-              <w:t>Cela dépend surtout du projet mais c’est le cas parfois pour des rapports, dissertations</w:t>
-            </w:r>
-          </w:p>
-        </w:tc>
-        <w:tc>
-          <w:tcPr>
-            <w:tcW w:w="4085" w:type="dxa"/>
-          </w:tcPr>
-          <w:p>
-            <w:pPr>
-              <w:jc w:val="both"/>
-              <w:rPr>
-                <w:rFonts w:ascii="Century Gothic" w:hAnsi="Century Gothic"/>
-              </w:rPr>
-            </w:pPr>
-            <w:r>
-              <w:rPr>
-                <w:rFonts w:ascii="Century Gothic" w:hAnsi="Century Gothic"/>
-              </w:rPr>
-              <w:t>N</w:t>
-            </w:r>
-          </w:p>
-        </w:tc>
-      </w:tr>
-      <w:tr>
-        <w:trPr>
-          <w:trHeight w:val="1247"/>
-        </w:trPr>
-        <w:tc>
-          <w:tcPr>
-            <w:tcW w:w="2534" w:type="dxa"/>
-          </w:tcPr>
-          <w:p>
-            <w:pPr>
-              <w:ind w:left="34" w:right="132"/>
-              <w:rPr>
-                <w:rFonts w:ascii="Century Gothic" w:hAnsi="Century Gothic"/>
-                <w:sz w:val="22"/>
-              </w:rPr>
-            </w:pPr>
-            <w:r>
-              <w:rPr>
-                <w:rFonts w:ascii="Century Gothic" w:hAnsi="Century Gothic"/>
-                <w:sz w:val="22"/>
-              </w:rPr>
-              <w:t>Collaborateur (TW)</w:t>
-            </w:r>
-            <w:r>
-              <w:rPr>
-                <w:rFonts w:ascii="Century Gothic" w:hAnsi="Century Gothic"/>
-                <w:sz w:val="22"/>
-              </w:rPr>
-              <w:t>Non</w:t>
-            </w:r>
-          </w:p>
-        </w:tc>
-        <w:tc>
-          <w:tcPr>
-            <w:tcW w:w="4085" w:type="dxa"/>
-            <w:shd w:val="clear" w:color="auto" w:fill="auto"/>
-          </w:tcPr>
-          <w:p>
-            <w:pPr>
-              <w:jc w:val="both"/>
-              <w:rPr>
-                <w:rFonts w:ascii="Century Gothic" w:hAnsi="Century Gothic"/>
-              </w:rPr>
-            </w:pPr>
-            <w:r>
-              <w:rPr>
-                <w:rFonts w:ascii="Century Gothic" w:hAnsi="Century Gothic"/>
-              </w:rPr>
-              <w:t>Je préfère si je sais mieux le faire, et si je pense pouvoir le faire tout seul c’est préférable que d’avoir un coéquipier quitte à prendre plus de temps</w:t>
-            </w:r>
-          </w:p>
-        </w:tc>
-        <w:tc>
-          <w:tcPr>
-            <w:tcW w:w="4085" w:type="dxa"/>
-          </w:tcPr>
-          <w:p>
-            <w:pPr>
-              <w:jc w:val="both"/>
-              <w:rPr>
-                <w:rFonts w:ascii="Century Gothic" w:hAnsi="Century Gothic"/>
-              </w:rPr>
-            </w:pPr>
-            <w:r>
-              <w:rPr>
-                <w:rFonts w:ascii="Century Gothic" w:hAnsi="Century Gothic"/>
-              </w:rPr>
-              <w:t>O</w:t>
-            </w:r>
-          </w:p>
-        </w:tc>
-      </w:tr>
-      <w:tr>
-        <w:trPr>
-          <w:trHeight w:val="1247"/>
-        </w:trPr>
-        <w:tc>
-          <w:tcPr>
-            <w:tcW w:w="2534" w:type="dxa"/>
-          </w:tcPr>
-          <w:p>
-            <w:pPr>
-              <w:ind w:left="34" w:right="132"/>
-              <w:rPr>
-                <w:rFonts w:ascii="Century Gothic" w:hAnsi="Century Gothic"/>
-                <w:sz w:val="22"/>
-              </w:rPr>
-            </w:pPr>
-            <w:r>
-              <w:rPr>
-                <w:rFonts w:ascii="Century Gothic" w:hAnsi="Century Gothic"/>
-                <w:sz w:val="22"/>
-              </w:rPr>
-              <w:t>Réalisateur (IM)</w:t>
-            </w:r>
-            <w:r>
-              <w:rPr>
-                <w:rFonts w:ascii="Century Gothic" w:hAnsi="Century Gothic"/>
-                <w:sz w:val="22"/>
-              </w:rPr>
-              <w:t>Oui</w:t>
-            </w:r>
-          </w:p>
-        </w:tc>
-        <w:tc>
-          <w:tcPr>
-            <w:tcW w:w="4085" w:type="dxa"/>
-            <w:shd w:val="clear" w:color="auto" w:fill="auto"/>
-          </w:tcPr>
-          <w:p>
-            <w:pPr>
-              <w:jc w:val="both"/>
-              <w:rPr>
-                <w:rFonts w:ascii="Century Gothic" w:hAnsi="Century Gothic"/>
-              </w:rPr>
-            </w:pPr>
-            <w:r>
-              <w:rPr>
-                <w:rFonts w:ascii="Century Gothic" w:hAnsi="Century Gothic"/>
-              </w:rPr>
-              <w:t>Je suis discipliné dans le travail donné et donne le meilleur aperçu donné par mon interlocuteur</w:t>
-            </w:r>
-          </w:p>
-        </w:tc>
-        <w:tc>
-          <w:tcPr>
-            <w:tcW w:w="4085" w:type="dxa"/>
-          </w:tcPr>
-          <w:p>
-            <w:pPr>
-              <w:jc w:val="both"/>
-              <w:rPr>
-                <w:rFonts w:ascii="Century Gothic" w:hAnsi="Century Gothic"/>
-              </w:rPr>
-            </w:pPr>
-            <w:r>
-              <w:rPr>
-                <w:rFonts w:ascii="Century Gothic" w:hAnsi="Century Gothic"/>
-              </w:rPr>
-              <w:t>O</w:t>
-            </w:r>
-          </w:p>
-        </w:tc>
-      </w:tr>
-      <w:tr>
-        <w:trPr>
-          <w:trHeight w:val="1247"/>
-        </w:trPr>
-        <w:tc>
-          <w:tcPr>
-            <w:tcW w:w="2534" w:type="dxa"/>
-          </w:tcPr>
-          <w:p>
-            <w:pPr>
-              <w:ind w:left="34" w:right="132"/>
-              <w:rPr>
-                <w:rFonts w:ascii="Century Gothic" w:hAnsi="Century Gothic"/>
-                <w:sz w:val="22"/>
-              </w:rPr>
-            </w:pPr>
-            <w:r>
-              <w:rPr>
-                <w:rFonts w:ascii="Century Gothic" w:hAnsi="Century Gothic"/>
-                <w:sz w:val="22"/>
-              </w:rPr>
-              <w:t>Perfectionniste (CF)</w:t>
-            </w:r>
-            <w:r>
-              <w:rPr>
-                <w:rFonts w:ascii="Century Gothic" w:hAnsi="Century Gothic"/>
-                <w:sz w:val="22"/>
-              </w:rPr>
-              <w:t>Non</w:t>
-            </w:r>
-          </w:p>
-        </w:tc>
-        <w:tc>
-          <w:tcPr>
-            <w:tcW w:w="4085" w:type="dxa"/>
-            <w:shd w:val="clear" w:color="auto" w:fill="auto"/>
-          </w:tcPr>
-          <w:p>
-            <w:pPr>
-              <w:jc w:val="both"/>
-              <w:rPr>
-                <w:rFonts w:ascii="Century Gothic" w:hAnsi="Century Gothic"/>
-              </w:rPr>
-            </w:pPr>
-            <w:r>
-              <w:rPr>
-                <w:rFonts w:ascii="Century Gothic" w:hAnsi="Century Gothic"/>
-              </w:rPr>
-              <w:t>Je ne respecte pas le délai si cela peut sembler mieux pour moi et pour le travail à accomplir mais si le temps devient une nécessiter cela peut changer</w:t>
-            </w:r>
-          </w:p>
-        </w:tc>
-        <w:tc>
-          <w:tcPr>
-            <w:tcW w:w="4085" w:type="dxa"/>
-          </w:tcPr>
-          <w:p>
-            <w:pPr>
-              <w:jc w:val="both"/>
-              <w:rPr>
-                <w:rFonts w:ascii="Century Gothic" w:hAnsi="Century Gothic"/>
-              </w:rPr>
-            </w:pPr>
-            <w:r>
-              <w:rPr>
-                <w:rFonts w:ascii="Century Gothic" w:hAnsi="Century Gothic"/>
-              </w:rPr>
-              <w:t>O</w:t>
-            </w:r>
-          </w:p>
-        </w:tc>
-      </w:tr>
-      <w:tr>
-        <w:trPr>
-          <w:trHeight w:val="1247"/>
-        </w:trPr>
-        <w:tc>
-          <w:tcPr>
-            <w:tcW w:w="2534" w:type="dxa"/>
-          </w:tcPr>
-          <w:p>
-            <w:pPr>
-              <w:ind w:left="34" w:right="132"/>
-              <w:rPr>
-                <w:rFonts w:ascii="Century Gothic" w:hAnsi="Century Gothic"/>
-                <w:sz w:val="22"/>
-              </w:rPr>
-            </w:pPr>
-            <w:r>
-              <w:rPr>
-                <w:rFonts w:ascii="Century Gothic" w:hAnsi="Century Gothic"/>
-                <w:sz w:val="22"/>
-              </w:rPr>
-              <w:lastRenderedPageBreak/>
-              <w:t xml:space="preserve">Spécialiste </w:t>
-            </w:r>
-            <w:r>
-              <w:rPr>
-                <w:rFonts w:ascii="Century Gothic" w:hAnsi="Century Gothic"/>
-                <w:sz w:val="22"/>
-              </w:rPr>
-              <w:t>Non</w:t>
-            </w:r>
-          </w:p>
-        </w:tc>
-        <w:tc>
-          <w:tcPr>
-            <w:tcW w:w="4085" w:type="dxa"/>
-            <w:shd w:val="clear" w:color="auto" w:fill="auto"/>
-          </w:tcPr>
-          <w:p>
-            <w:pPr>
-              <w:jc w:val="both"/>
-              <w:rPr>
-                <w:rFonts w:ascii="Century Gothic" w:hAnsi="Century Gothic"/>
-              </w:rPr>
-            </w:pPr>
-            <w:r>
-              <w:rPr>
-                <w:rFonts w:ascii="Century Gothic" w:hAnsi="Century Gothic"/>
-              </w:rPr>
-              <w:t>Pas de connaissance à fournir</w:t>
-            </w:r>
-          </w:p>
-        </w:tc>
-        <w:tc>
-          <w:tcPr>
-            <w:tcW w:w="4085" w:type="dxa"/>
-          </w:tcPr>
-          <w:p>
-            <w:pPr>
-              <w:jc w:val="both"/>
-              <w:rPr>
-                <w:rFonts w:ascii="Century Gothic" w:hAnsi="Century Gothic"/>
-              </w:rPr>
-            </w:pPr>
+              <w:t>Je ne sais pas</w:t>
+            </w:r>
           </w:p>
         </w:tc>
       </w:tr>

</xml_diff>